<commit_message>
Added XY and Email changes
Made changes to item ID to allow for lat/long values and an email to be supplied with the feature layer. This was done to test future capabilities of the script.
</commit_message>
<xml_diff>
--- a/Documentation/DataSynchronization_Instructions.docx
+++ b/Documentation/DataSynchronization_Instructions.docx
@@ -7,39 +7,54 @@
         <w:pStyle w:val="Heading1"/>
       </w:pPr>
       <w:r>
+        <w:t>Prerequisites</w:t>
+      </w:r>
+    </w:p>
+    <w:p/>
+    <w:p>
+      <w:pPr>
+        <w:pStyle w:val="Heading1"/>
+      </w:pPr>
+      <w:r>
         <w:t>Configuration file</w:t>
       </w:r>
     </w:p>
     <w:p>
-      <w:r>
-        <w:t xml:space="preserve">Provided as part of this project is a configuration file used to assign </w:t>
-      </w:r>
-    </w:p>
-    <w:p>
-      <w:pPr>
-        <w:pStyle w:val="Heading1"/>
-      </w:pPr>
-      <w:r>
-        <w:t>ArcGIS Online – to – SQL Server script</w:t>
-      </w:r>
-    </w:p>
-    <w:p>
+      <w:pPr>
+        <w:pStyle w:val="Heading2"/>
+      </w:pPr>
+      <w:r>
+        <w:t>Purpose and Use</w:t>
+      </w:r>
+    </w:p>
+    <w:p>
+      <w:pPr>
+        <w:ind w:left="720"/>
+      </w:pPr>
+      <w:r>
+        <w:t>Use Notepad++, use INI file language</w:t>
+      </w:r>
+    </w:p>
+    <w:p>
+      <w:pPr>
+        <w:pStyle w:val="Heading2"/>
+      </w:pPr>
+      <w:r>
+        <w:t>AGOL section</w:t>
+      </w:r>
+    </w:p>
+    <w:p>
+      <w:pPr>
+        <w:ind w:left="720"/>
+      </w:pPr>
       <w:r>
         <w:rPr>
           <w:noProof/>
         </w:rPr>
         <w:drawing>
-          <wp:anchor distT="0" distB="0" distL="114300" distR="114300" simplePos="0" relativeHeight="251659264" behindDoc="0" locked="0" layoutInCell="1" allowOverlap="1" wp14:anchorId="11D0D49A" wp14:editId="2C026F15">
-            <wp:simplePos x="0" y="0"/>
-            <wp:positionH relativeFrom="column">
-              <wp:posOffset>3381375</wp:posOffset>
-            </wp:positionH>
-            <wp:positionV relativeFrom="paragraph">
-              <wp:posOffset>66675</wp:posOffset>
-            </wp:positionV>
-            <wp:extent cx="3504762" cy="4238095"/>
-            <wp:effectExtent l="0" t="0" r="635" b="0"/>
-            <wp:wrapSquare wrapText="bothSides"/>
+          <wp:inline distT="0" distB="0" distL="0" distR="0" wp14:anchorId="283571C8" wp14:editId="2B4BE0A4">
+            <wp:extent cx="6095238" cy="1666667"/>
+            <wp:effectExtent l="38100" t="38100" r="96520" b="86360"/>
             <wp:docPr id="1" name="Picture 1"/>
             <wp:cNvGraphicFramePr>
               <a:graphicFrameLocks xmlns:a="http://schemas.openxmlformats.org/drawingml/2006/main" noChangeAspect="1"/>
@@ -52,7 +67,13 @@
                     <pic:cNvPicPr/>
                   </pic:nvPicPr>
                   <pic:blipFill>
-                    <a:blip r:embed="rId4"/>
+                    <a:blip r:embed="rId8">
+                      <a:extLst>
+                        <a:ext uri="{28A0092B-C50C-407E-A947-70E740481C1C}">
+                          <a14:useLocalDpi xmlns:a14="http://schemas.microsoft.com/office/drawing/2010/main" val="0"/>
+                        </a:ext>
+                      </a:extLst>
+                    </a:blip>
                     <a:stretch>
                       <a:fillRect/>
                     </a:stretch>
@@ -60,7 +81,1204 @@
                   <pic:spPr>
                     <a:xfrm>
                       <a:off x="0" y="0"/>
-                      <a:ext cx="3504762" cy="4238095"/>
+                      <a:ext cx="6095238" cy="1666667"/>
+                    </a:xfrm>
+                    <a:prstGeom prst="rect">
+                      <a:avLst/>
+                    </a:prstGeom>
+                    <a:effectLst>
+                      <a:outerShdw blurRad="50800" dist="38100" dir="2700000" algn="tl" rotWithShape="0">
+                        <a:prstClr val="black">
+                          <a:alpha val="40000"/>
+                        </a:prstClr>
+                      </a:outerShdw>
+                    </a:effectLst>
+                  </pic:spPr>
+                </pic:pic>
+              </a:graphicData>
+            </a:graphic>
+          </wp:inline>
+        </w:drawing>
+      </w:r>
+    </w:p>
+    <w:p>
+      <w:pPr>
+        <w:ind w:left="720"/>
+        <w:jc w:val="both"/>
+      </w:pPr>
+      <w:r>
+        <w:t>ArcGIS Online credentials are the main focus of this section. Below are descriptions of each input.</w:t>
+      </w:r>
+      <w:r>
+        <w:t xml:space="preserve"> These inputs play a role in accessing the participating ArcGIS Online Organizational/Portal account</w:t>
+      </w:r>
+      <w:r>
+        <w:rPr>
+          <w:rStyle w:val="FootnoteReference"/>
+        </w:rPr>
+        <w:footnoteReference w:id="1"/>
+      </w:r>
+      <w:r>
+        <w:t>.</w:t>
+      </w:r>
+    </w:p>
+    <w:p>
+      <w:pPr>
+        <w:pStyle w:val="ListParagraph"/>
+        <w:numPr>
+          <w:ilvl w:val="0"/>
+          <w:numId w:val="1"/>
+        </w:numPr>
+        <w:spacing w:after="60"/>
+        <w:contextualSpacing w:val="0"/>
+        <w:jc w:val="both"/>
+      </w:pPr>
+      <w:r>
+        <w:rPr>
+          <w:b/>
+          <w:noProof/>
+        </w:rPr>
+        <mc:AlternateContent>
+          <mc:Choice Requires="wps">
+            <w:drawing>
+              <wp:anchor distT="0" distB="0" distL="114300" distR="114300" simplePos="0" relativeHeight="251658239" behindDoc="1" locked="0" layoutInCell="1" allowOverlap="1" wp14:anchorId="5AA6FA59" wp14:editId="5D503554">
+                <wp:simplePos x="0" y="0"/>
+                <wp:positionH relativeFrom="column">
+                  <wp:posOffset>396978</wp:posOffset>
+                </wp:positionH>
+                <wp:positionV relativeFrom="paragraph">
+                  <wp:posOffset>6985</wp:posOffset>
+                </wp:positionV>
+                <wp:extent cx="192922" cy="192922"/>
+                <wp:effectExtent l="0" t="0" r="0" b="0"/>
+                <wp:wrapNone/>
+                <wp:docPr id="3" name="Teardrop 3"/>
+                <wp:cNvGraphicFramePr/>
+                <a:graphic xmlns:a="http://schemas.openxmlformats.org/drawingml/2006/main">
+                  <a:graphicData uri="http://schemas.microsoft.com/office/word/2010/wordprocessingShape">
+                    <wps:wsp>
+                      <wps:cNvSpPr/>
+                      <wps:spPr>
+                        <a:xfrm>
+                          <a:off x="0" y="0"/>
+                          <a:ext cx="192922" cy="192922"/>
+                        </a:xfrm>
+                        <a:prstGeom prst="teardrop">
+                          <a:avLst/>
+                        </a:prstGeom>
+                        <a:solidFill>
+                          <a:srgbClr val="FF5353"/>
+                        </a:solidFill>
+                        <a:ln>
+                          <a:noFill/>
+                        </a:ln>
+                      </wps:spPr>
+                      <wps:style>
+                        <a:lnRef idx="2">
+                          <a:schemeClr val="accent1">
+                            <a:shade val="50000"/>
+                          </a:schemeClr>
+                        </a:lnRef>
+                        <a:fillRef idx="1">
+                          <a:schemeClr val="accent1"/>
+                        </a:fillRef>
+                        <a:effectRef idx="0">
+                          <a:schemeClr val="accent1"/>
+                        </a:effectRef>
+                        <a:fontRef idx="minor">
+                          <a:schemeClr val="lt1"/>
+                        </a:fontRef>
+                      </wps:style>
+                      <wps:bodyPr rot="0" spcFirstLastPara="0" vertOverflow="overflow" horzOverflow="overflow" vert="horz" wrap="square" lIns="91440" tIns="45720" rIns="91440" bIns="45720" numCol="1" spcCol="0" rtlCol="0" fromWordArt="0" anchor="ctr" anchorCtr="0" forceAA="0" compatLnSpc="1">
+                        <a:prstTxWarp prst="textNoShape">
+                          <a:avLst/>
+                        </a:prstTxWarp>
+                        <a:noAutofit/>
+                      </wps:bodyPr>
+                    </wps:wsp>
+                  </a:graphicData>
+                </a:graphic>
+                <wp14:sizeRelH relativeFrom="margin">
+                  <wp14:pctWidth>0</wp14:pctWidth>
+                </wp14:sizeRelH>
+                <wp14:sizeRelV relativeFrom="margin">
+                  <wp14:pctHeight>0</wp14:pctHeight>
+                </wp14:sizeRelV>
+              </wp:anchor>
+            </w:drawing>
+          </mc:Choice>
+          <mc:Fallback>
+            <w:pict>
+              <v:shape w14:anchorId="21870599" id="Teardrop 3" o:spid="_x0000_s1026" style="position:absolute;margin-left:31.25pt;margin-top:.55pt;width:15.2pt;height:15.2pt;z-index:-251658241;visibility:visible;mso-wrap-style:square;mso-width-percent:0;mso-height-percent:0;mso-wrap-distance-left:9pt;mso-wrap-distance-top:0;mso-wrap-distance-right:9pt;mso-wrap-distance-bottom:0;mso-position-horizontal:absolute;mso-position-horizontal-relative:text;mso-position-vertical:absolute;mso-position-vertical-relative:text;mso-width-percent:0;mso-height-percent:0;mso-width-relative:margin;mso-height-relative:margin;v-text-anchor:middle" coordsize="192922,192922" o:gfxdata="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" path="m,96461c,43187,43187,,96461,r96461,l192922,96461v,53274,-43187,96461,-96461,96461c43187,192922,,149735,,96461xe" fillcolor="#ff5353" stroked="f" strokeweight="1pt">
+                <v:stroke joinstyle="miter"/>
+                <v:path arrowok="t" o:connecttype="custom" o:connectlocs="0,96461;96461,0;192922,0;192922,96461;96461,192922;0,96461" o:connectangles="0,0,0,0,0,0"/>
+              </v:shape>
+            </w:pict>
+          </mc:Fallback>
+        </mc:AlternateContent>
+      </w:r>
+      <w:r>
+        <w:rPr>
+          <w:b/>
+        </w:rPr>
+        <w:t>AGOL URL</w:t>
+      </w:r>
+      <w:r>
+        <w:t>: the ArcGIS Online URL where the login credentials will be passed through</w:t>
+      </w:r>
+    </w:p>
+    <w:p>
+      <w:pPr>
+        <w:pStyle w:val="ListParagraph"/>
+        <w:ind w:left="1800"/>
+        <w:contextualSpacing w:val="0"/>
+        <w:jc w:val="both"/>
+      </w:pPr>
+      <w:r>
+        <w:t>The main ArcGIS website URL (</w:t>
+      </w:r>
+      <w:hyperlink r:id="rId9" w:history="1">
+        <w:r>
+          <w:rPr>
+            <w:rStyle w:val="Hyperlink"/>
+          </w:rPr>
+          <w:t>www.arcgis.com</w:t>
+        </w:r>
+      </w:hyperlink>
+      <w:r>
+        <w:t>) is recommended, but any ArcGIS URL that accepts login credentials can be used.</w:t>
+      </w:r>
+    </w:p>
+    <w:p>
+      <w:pPr>
+        <w:pStyle w:val="ListParagraph"/>
+        <w:numPr>
+          <w:ilvl w:val="0"/>
+          <w:numId w:val="1"/>
+        </w:numPr>
+        <w:contextualSpacing w:val="0"/>
+        <w:jc w:val="both"/>
+      </w:pPr>
+      <w:r>
+        <w:rPr>
+          <w:b/>
+          <w:noProof/>
+        </w:rPr>
+        <mc:AlternateContent>
+          <mc:Choice Requires="wps">
+            <w:drawing>
+              <wp:anchor distT="0" distB="0" distL="114300" distR="114300" simplePos="0" relativeHeight="251661312" behindDoc="1" locked="0" layoutInCell="1" allowOverlap="1" wp14:anchorId="115164C1" wp14:editId="537E0527">
+                <wp:simplePos x="0" y="0"/>
+                <wp:positionH relativeFrom="column">
+                  <wp:posOffset>397314</wp:posOffset>
+                </wp:positionH>
+                <wp:positionV relativeFrom="paragraph">
+                  <wp:posOffset>5715</wp:posOffset>
+                </wp:positionV>
+                <wp:extent cx="192405" cy="192405"/>
+                <wp:effectExtent l="0" t="0" r="0" b="0"/>
+                <wp:wrapNone/>
+                <wp:docPr id="14" name="Teardrop 14"/>
+                <wp:cNvGraphicFramePr/>
+                <a:graphic xmlns:a="http://schemas.openxmlformats.org/drawingml/2006/main">
+                  <a:graphicData uri="http://schemas.microsoft.com/office/word/2010/wordprocessingShape">
+                    <wps:wsp>
+                      <wps:cNvSpPr/>
+                      <wps:spPr>
+                        <a:xfrm>
+                          <a:off x="0" y="0"/>
+                          <a:ext cx="192405" cy="192405"/>
+                        </a:xfrm>
+                        <a:prstGeom prst="teardrop">
+                          <a:avLst/>
+                        </a:prstGeom>
+                        <a:solidFill>
+                          <a:srgbClr val="FF5353"/>
+                        </a:solidFill>
+                        <a:ln>
+                          <a:noFill/>
+                        </a:ln>
+                      </wps:spPr>
+                      <wps:style>
+                        <a:lnRef idx="2">
+                          <a:schemeClr val="accent1">
+                            <a:shade val="50000"/>
+                          </a:schemeClr>
+                        </a:lnRef>
+                        <a:fillRef idx="1">
+                          <a:schemeClr val="accent1"/>
+                        </a:fillRef>
+                        <a:effectRef idx="0">
+                          <a:schemeClr val="accent1"/>
+                        </a:effectRef>
+                        <a:fontRef idx="minor">
+                          <a:schemeClr val="lt1"/>
+                        </a:fontRef>
+                      </wps:style>
+                      <wps:bodyPr rot="0" spcFirstLastPara="0" vertOverflow="overflow" horzOverflow="overflow" vert="horz" wrap="square" lIns="91440" tIns="45720" rIns="91440" bIns="45720" numCol="1" spcCol="0" rtlCol="0" fromWordArt="0" anchor="ctr" anchorCtr="0" forceAA="0" compatLnSpc="1">
+                        <a:prstTxWarp prst="textNoShape">
+                          <a:avLst/>
+                        </a:prstTxWarp>
+                        <a:noAutofit/>
+                      </wps:bodyPr>
+                    </wps:wsp>
+                  </a:graphicData>
+                </a:graphic>
+                <wp14:sizeRelH relativeFrom="margin">
+                  <wp14:pctWidth>0</wp14:pctWidth>
+                </wp14:sizeRelH>
+                <wp14:sizeRelV relativeFrom="margin">
+                  <wp14:pctHeight>0</wp14:pctHeight>
+                </wp14:sizeRelV>
+              </wp:anchor>
+            </w:drawing>
+          </mc:Choice>
+          <mc:Fallback>
+            <w:pict>
+              <v:shape w14:anchorId="7F0FDD1C" id="Teardrop 14" o:spid="_x0000_s1026" style="position:absolute;margin-left:31.3pt;margin-top:.45pt;width:15.15pt;height:15.15pt;z-index:-251655168;visibility:visible;mso-wrap-style:square;mso-width-percent:0;mso-height-percent:0;mso-wrap-distance-left:9pt;mso-wrap-distance-top:0;mso-wrap-distance-right:9pt;mso-wrap-distance-bottom:0;mso-position-horizontal:absolute;mso-position-horizontal-relative:text;mso-position-vertical:absolute;mso-position-vertical-relative:text;mso-width-percent:0;mso-height-percent:0;mso-width-relative:margin;mso-height-relative:margin;v-text-anchor:middle" coordsize="192405,192405" o:gfxdata="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" path="m,96203c,43072,43072,,96203,r96202,l192405,96203v,53131,-43072,96203,-96203,96203c43071,192406,-1,149334,-1,96203r1,xe" fillcolor="#ff5353" stroked="f" strokeweight="1pt">
+                <v:stroke joinstyle="miter"/>
+                <v:path arrowok="t" o:connecttype="custom" o:connectlocs="0,96203;96203,0;192405,0;192405,96203;96202,192406;-1,96203;0,96203" o:connectangles="0,0,0,0,0,0,0"/>
+              </v:shape>
+            </w:pict>
+          </mc:Fallback>
+        </mc:AlternateContent>
+      </w:r>
+      <w:r>
+        <w:rPr>
+          <w:b/>
+        </w:rPr>
+        <w:t>AGOL username</w:t>
+      </w:r>
+      <w:r>
+        <w:t>: The participating ArcGIS Online account's username</w:t>
+      </w:r>
+    </w:p>
+    <w:p>
+      <w:pPr>
+        <w:pStyle w:val="ListParagraph"/>
+        <w:numPr>
+          <w:ilvl w:val="0"/>
+          <w:numId w:val="1"/>
+        </w:numPr>
+        <w:contextualSpacing w:val="0"/>
+        <w:jc w:val="both"/>
+      </w:pPr>
+      <w:r>
+        <w:rPr>
+          <w:b/>
+          <w:noProof/>
+        </w:rPr>
+        <mc:AlternateContent>
+          <mc:Choice Requires="wps">
+            <w:drawing>
+              <wp:anchor distT="0" distB="0" distL="114300" distR="114300" simplePos="0" relativeHeight="251663360" behindDoc="1" locked="0" layoutInCell="1" allowOverlap="1" wp14:anchorId="5E176AE3" wp14:editId="044ED007">
+                <wp:simplePos x="0" y="0"/>
+                <wp:positionH relativeFrom="column">
+                  <wp:posOffset>396044</wp:posOffset>
+                </wp:positionH>
+                <wp:positionV relativeFrom="paragraph">
+                  <wp:posOffset>5080</wp:posOffset>
+                </wp:positionV>
+                <wp:extent cx="192405" cy="192405"/>
+                <wp:effectExtent l="0" t="0" r="0" b="0"/>
+                <wp:wrapNone/>
+                <wp:docPr id="15" name="Teardrop 15"/>
+                <wp:cNvGraphicFramePr/>
+                <a:graphic xmlns:a="http://schemas.openxmlformats.org/drawingml/2006/main">
+                  <a:graphicData uri="http://schemas.microsoft.com/office/word/2010/wordprocessingShape">
+                    <wps:wsp>
+                      <wps:cNvSpPr/>
+                      <wps:spPr>
+                        <a:xfrm>
+                          <a:off x="0" y="0"/>
+                          <a:ext cx="192405" cy="192405"/>
+                        </a:xfrm>
+                        <a:prstGeom prst="teardrop">
+                          <a:avLst/>
+                        </a:prstGeom>
+                        <a:solidFill>
+                          <a:srgbClr val="FF5353"/>
+                        </a:solidFill>
+                        <a:ln>
+                          <a:noFill/>
+                        </a:ln>
+                      </wps:spPr>
+                      <wps:style>
+                        <a:lnRef idx="2">
+                          <a:schemeClr val="accent1">
+                            <a:shade val="50000"/>
+                          </a:schemeClr>
+                        </a:lnRef>
+                        <a:fillRef idx="1">
+                          <a:schemeClr val="accent1"/>
+                        </a:fillRef>
+                        <a:effectRef idx="0">
+                          <a:schemeClr val="accent1"/>
+                        </a:effectRef>
+                        <a:fontRef idx="minor">
+                          <a:schemeClr val="lt1"/>
+                        </a:fontRef>
+                      </wps:style>
+                      <wps:bodyPr rot="0" spcFirstLastPara="0" vertOverflow="overflow" horzOverflow="overflow" vert="horz" wrap="square" lIns="91440" tIns="45720" rIns="91440" bIns="45720" numCol="1" spcCol="0" rtlCol="0" fromWordArt="0" anchor="ctr" anchorCtr="0" forceAA="0" compatLnSpc="1">
+                        <a:prstTxWarp prst="textNoShape">
+                          <a:avLst/>
+                        </a:prstTxWarp>
+                        <a:noAutofit/>
+                      </wps:bodyPr>
+                    </wps:wsp>
+                  </a:graphicData>
+                </a:graphic>
+                <wp14:sizeRelH relativeFrom="margin">
+                  <wp14:pctWidth>0</wp14:pctWidth>
+                </wp14:sizeRelH>
+                <wp14:sizeRelV relativeFrom="margin">
+                  <wp14:pctHeight>0</wp14:pctHeight>
+                </wp14:sizeRelV>
+              </wp:anchor>
+            </w:drawing>
+          </mc:Choice>
+          <mc:Fallback>
+            <w:pict>
+              <v:shape w14:anchorId="3DF90FB0" id="Teardrop 15" o:spid="_x0000_s1026" style="position:absolute;margin-left:31.2pt;margin-top:.4pt;width:15.15pt;height:15.15pt;z-index:-251653120;visibility:visible;mso-wrap-style:square;mso-width-percent:0;mso-height-percent:0;mso-wrap-distance-left:9pt;mso-wrap-distance-top:0;mso-wrap-distance-right:9pt;mso-wrap-distance-bottom:0;mso-position-horizontal:absolute;mso-position-horizontal-relative:text;mso-position-vertical:absolute;mso-position-vertical-relative:text;mso-width-percent:0;mso-height-percent:0;mso-width-relative:margin;mso-height-relative:margin;v-text-anchor:middle" coordsize="192405,192405" o:gfxdata="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" path="m,96203c,43072,43072,,96203,r96202,l192405,96203v,53131,-43072,96203,-96203,96203c43071,192406,-1,149334,-1,96203r1,xe" fillcolor="#ff5353" stroked="f" strokeweight="1pt">
+                <v:stroke joinstyle="miter"/>
+                <v:path arrowok="t" o:connecttype="custom" o:connectlocs="0,96203;96203,0;192405,0;192405,96203;96202,192406;-1,96203;0,96203" o:connectangles="0,0,0,0,0,0,0"/>
+              </v:shape>
+            </w:pict>
+          </mc:Fallback>
+        </mc:AlternateContent>
+      </w:r>
+      <w:r>
+        <w:rPr>
+          <w:b/>
+        </w:rPr>
+        <w:t>AGOL password</w:t>
+      </w:r>
+      <w:r>
+        <w:t>: the participating ArcGIS Online account's password</w:t>
+      </w:r>
+    </w:p>
+    <w:p>
+      <w:pPr>
+        <w:pStyle w:val="Heading2"/>
+        <w:jc w:val="both"/>
+      </w:pPr>
+      <w:r>
+        <w:t>SQL section</w:t>
+      </w:r>
+    </w:p>
+    <w:p>
+      <w:pPr>
+        <w:ind w:left="720"/>
+        <w:jc w:val="both"/>
+      </w:pPr>
+      <w:bookmarkStart w:id="0" w:name="_GoBack"/>
+      <w:r>
+        <w:rPr>
+          <w:noProof/>
+        </w:rPr>
+        <w:drawing>
+          <wp:inline distT="0" distB="0" distL="0" distR="0" wp14:anchorId="4BBE9BC8" wp14:editId="32D18383">
+            <wp:extent cx="5286201" cy="2238375"/>
+            <wp:effectExtent l="38100" t="38100" r="86360" b="85725"/>
+            <wp:docPr id="13" name="Picture 13"/>
+            <wp:cNvGraphicFramePr>
+              <a:graphicFrameLocks xmlns:a="http://schemas.openxmlformats.org/drawingml/2006/main" noChangeAspect="1"/>
+            </wp:cNvGraphicFramePr>
+            <a:graphic xmlns:a="http://schemas.openxmlformats.org/drawingml/2006/main">
+              <a:graphicData uri="http://schemas.openxmlformats.org/drawingml/2006/picture">
+                <pic:pic xmlns:pic="http://schemas.openxmlformats.org/drawingml/2006/picture">
+                  <pic:nvPicPr>
+                    <pic:cNvPr id="1" name=""/>
+                    <pic:cNvPicPr/>
+                  </pic:nvPicPr>
+                  <pic:blipFill>
+                    <a:blip r:embed="rId10">
+                      <a:extLst>
+                        <a:ext uri="{28A0092B-C50C-407E-A947-70E740481C1C}">
+                          <a14:useLocalDpi xmlns:a14="http://schemas.microsoft.com/office/drawing/2010/main" val="0"/>
+                        </a:ext>
+                      </a:extLst>
+                    </a:blip>
+                    <a:stretch>
+                      <a:fillRect/>
+                    </a:stretch>
+                  </pic:blipFill>
+                  <pic:spPr>
+                    <a:xfrm>
+                      <a:off x="0" y="0"/>
+                      <a:ext cx="5338122" cy="2260360"/>
+                    </a:xfrm>
+                    <a:prstGeom prst="rect">
+                      <a:avLst/>
+                    </a:prstGeom>
+                    <a:effectLst>
+                      <a:outerShdw blurRad="50800" dist="38100" dir="2700000" algn="tl" rotWithShape="0">
+                        <a:prstClr val="black">
+                          <a:alpha val="40000"/>
+                        </a:prstClr>
+                      </a:outerShdw>
+                    </a:effectLst>
+                  </pic:spPr>
+                </pic:pic>
+              </a:graphicData>
+            </a:graphic>
+          </wp:inline>
+        </w:drawing>
+      </w:r>
+      <w:bookmarkEnd w:id="0"/>
+    </w:p>
+    <w:p>
+      <w:pPr>
+        <w:ind w:left="720"/>
+        <w:jc w:val="both"/>
+      </w:pPr>
+      <w:r>
+        <w:lastRenderedPageBreak/>
+        <w:t xml:space="preserve">Microsoft (MS) SQL Server authentication credentials are the main focus of this section. Below are descriptions of each input. These inputs play a role in accessing the participating MS SQL </w:t>
+      </w:r>
+      <w:r>
+        <w:t xml:space="preserve">Server database management system. This connection is possible using the open source Python module </w:t>
+      </w:r>
+      <w:hyperlink r:id="rId11" w:history="1">
+        <w:r>
+          <w:rPr>
+            <w:rStyle w:val="Hyperlink"/>
+            <w:i/>
+          </w:rPr>
+          <w:t>pyodbc</w:t>
+        </w:r>
+      </w:hyperlink>
+      <w:r>
+        <w:t xml:space="preserve">. The methods used </w:t>
+      </w:r>
+      <w:r>
+        <w:t xml:space="preserve">in this section of the configuration file/script are detailed in the </w:t>
+      </w:r>
+      <w:r>
+        <w:rPr>
+          <w:i/>
+        </w:rPr>
+        <w:t>pyodbc</w:t>
+      </w:r>
+      <w:r>
+        <w:t xml:space="preserve"> documentation</w:t>
+      </w:r>
+      <w:r>
+        <w:rPr>
+          <w:rStyle w:val="FootnoteReference"/>
+        </w:rPr>
+        <w:footnoteReference w:id="2"/>
+      </w:r>
+      <w:r>
+        <w:t>.</w:t>
+      </w:r>
+    </w:p>
+    <w:p>
+      <w:pPr>
+        <w:pStyle w:val="ListParagraph"/>
+        <w:numPr>
+          <w:ilvl w:val="0"/>
+          <w:numId w:val="2"/>
+        </w:numPr>
+        <w:spacing w:after="60"/>
+        <w:contextualSpacing w:val="0"/>
+        <w:jc w:val="both"/>
+      </w:pPr>
+      <w:r>
+        <w:rPr>
+          <w:b/>
+          <w:noProof/>
+        </w:rPr>
+        <mc:AlternateContent>
+          <mc:Choice Requires="wps">
+            <w:drawing>
+              <wp:anchor distT="0" distB="0" distL="114300" distR="114300" simplePos="0" relativeHeight="251665408" behindDoc="1" locked="0" layoutInCell="1" allowOverlap="1" wp14:anchorId="788BDF5D" wp14:editId="6A705B62">
+                <wp:simplePos x="0" y="0"/>
+                <wp:positionH relativeFrom="column">
+                  <wp:posOffset>628333</wp:posOffset>
+                </wp:positionH>
+                <wp:positionV relativeFrom="paragraph">
+                  <wp:posOffset>8890</wp:posOffset>
+                </wp:positionV>
+                <wp:extent cx="192405" cy="192405"/>
+                <wp:effectExtent l="0" t="0" r="0" b="0"/>
+                <wp:wrapNone/>
+                <wp:docPr id="16" name="Teardrop 16"/>
+                <wp:cNvGraphicFramePr/>
+                <a:graphic xmlns:a="http://schemas.openxmlformats.org/drawingml/2006/main">
+                  <a:graphicData uri="http://schemas.microsoft.com/office/word/2010/wordprocessingShape">
+                    <wps:wsp>
+                      <wps:cNvSpPr/>
+                      <wps:spPr>
+                        <a:xfrm>
+                          <a:off x="0" y="0"/>
+                          <a:ext cx="192405" cy="192405"/>
+                        </a:xfrm>
+                        <a:prstGeom prst="teardrop">
+                          <a:avLst/>
+                        </a:prstGeom>
+                        <a:solidFill>
+                          <a:srgbClr val="FF5353"/>
+                        </a:solidFill>
+                        <a:ln>
+                          <a:noFill/>
+                        </a:ln>
+                      </wps:spPr>
+                      <wps:style>
+                        <a:lnRef idx="2">
+                          <a:schemeClr val="accent1">
+                            <a:shade val="50000"/>
+                          </a:schemeClr>
+                        </a:lnRef>
+                        <a:fillRef idx="1">
+                          <a:schemeClr val="accent1"/>
+                        </a:fillRef>
+                        <a:effectRef idx="0">
+                          <a:schemeClr val="accent1"/>
+                        </a:effectRef>
+                        <a:fontRef idx="minor">
+                          <a:schemeClr val="lt1"/>
+                        </a:fontRef>
+                      </wps:style>
+                      <wps:bodyPr rot="0" spcFirstLastPara="0" vertOverflow="overflow" horzOverflow="overflow" vert="horz" wrap="square" lIns="91440" tIns="45720" rIns="91440" bIns="45720" numCol="1" spcCol="0" rtlCol="0" fromWordArt="0" anchor="ctr" anchorCtr="0" forceAA="0" compatLnSpc="1">
+                        <a:prstTxWarp prst="textNoShape">
+                          <a:avLst/>
+                        </a:prstTxWarp>
+                        <a:noAutofit/>
+                      </wps:bodyPr>
+                    </wps:wsp>
+                  </a:graphicData>
+                </a:graphic>
+                <wp14:sizeRelH relativeFrom="margin">
+                  <wp14:pctWidth>0</wp14:pctWidth>
+                </wp14:sizeRelH>
+                <wp14:sizeRelV relativeFrom="margin">
+                  <wp14:pctHeight>0</wp14:pctHeight>
+                </wp14:sizeRelV>
+              </wp:anchor>
+            </w:drawing>
+          </mc:Choice>
+          <mc:Fallback>
+            <w:pict>
+              <v:shape w14:anchorId="5966135F" id="Teardrop 16" o:spid="_x0000_s1026" style="position:absolute;margin-left:49.5pt;margin-top:.7pt;width:15.15pt;height:15.15pt;z-index:-251651072;visibility:visible;mso-wrap-style:square;mso-width-percent:0;mso-height-percent:0;mso-wrap-distance-left:9pt;mso-wrap-distance-top:0;mso-wrap-distance-right:9pt;mso-wrap-distance-bottom:0;mso-position-horizontal:absolute;mso-position-horizontal-relative:text;mso-position-vertical:absolute;mso-position-vertical-relative:text;mso-width-percent:0;mso-height-percent:0;mso-width-relative:margin;mso-height-relative:margin;v-text-anchor:middle" coordsize="192405,192405" o:gfxdata="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" path="m,96203c,43072,43072,,96203,r96202,l192405,96203v,53131,-43072,96203,-96203,96203c43071,192406,-1,149334,-1,96203r1,xe" fillcolor="#ff5353" stroked="f" strokeweight="1pt">
+                <v:stroke joinstyle="miter"/>
+                <v:path arrowok="t" o:connecttype="custom" o:connectlocs="0,96203;96203,0;192405,0;192405,96203;96202,192406;-1,96203;0,96203" o:connectangles="0,0,0,0,0,0,0"/>
+              </v:shape>
+            </w:pict>
+          </mc:Fallback>
+        </mc:AlternateContent>
+      </w:r>
+      <w:r>
+        <w:rPr>
+          <w:b/>
+        </w:rPr>
+        <w:t>ODBC Driver</w:t>
+      </w:r>
+      <w:r>
+        <w:t>: the reference to the distributed ODBC driver for SQL Server</w:t>
+      </w:r>
+    </w:p>
+    <w:p>
+      <w:pPr>
+        <w:pStyle w:val="ListParagraph"/>
+        <w:ind w:left="2160"/>
+        <w:contextualSpacing w:val="0"/>
+        <w:jc w:val="both"/>
+      </w:pPr>
+      <w:r>
+        <w:rPr>
+          <w:noProof/>
+        </w:rPr>
+        <w:t xml:space="preserve">It is preferred to have the latest ODBC driver (version 17 as of this document's creation), but the generic {SQL Server} is used as default. Refer to </w:t>
+      </w:r>
+      <w:r>
+        <w:rPr>
+          <w:i/>
+          <w:noProof/>
+        </w:rPr>
+        <w:t>pyodbc</w:t>
+      </w:r>
+      <w:r>
+        <w:rPr>
+          <w:noProof/>
+        </w:rPr>
+        <w:t xml:space="preserve"> documentation concerning syntax in updating this section. The curled brackets are required</w:t>
+      </w:r>
+      <w:r>
+        <w:rPr>
+          <w:noProof/>
+        </w:rPr>
+        <w:t xml:space="preserve"> as shown in the </w:t>
+      </w:r>
+      <w:r>
+        <w:rPr>
+          <w:i/>
+          <w:noProof/>
+        </w:rPr>
+        <w:t>pyodbc</w:t>
+      </w:r>
+      <w:r>
+        <w:rPr>
+          <w:noProof/>
+        </w:rPr>
+        <w:t xml:space="preserve"> documentation</w:t>
+      </w:r>
+      <w:r>
+        <w:rPr>
+          <w:noProof/>
+        </w:rPr>
+        <w:t>.</w:t>
+      </w:r>
+    </w:p>
+    <w:p>
+      <w:pPr>
+        <w:pStyle w:val="ListParagraph"/>
+        <w:numPr>
+          <w:ilvl w:val="0"/>
+          <w:numId w:val="2"/>
+        </w:numPr>
+        <w:contextualSpacing w:val="0"/>
+        <w:jc w:val="both"/>
+      </w:pPr>
+      <w:r>
+        <w:rPr>
+          <w:b/>
+          <w:noProof/>
+        </w:rPr>
+        <mc:AlternateContent>
+          <mc:Choice Requires="wps">
+            <w:drawing>
+              <wp:anchor distT="0" distB="0" distL="114300" distR="114300" simplePos="0" relativeHeight="251667456" behindDoc="1" locked="0" layoutInCell="1" allowOverlap="1" wp14:anchorId="0699E692" wp14:editId="19FC37F8">
+                <wp:simplePos x="0" y="0"/>
+                <wp:positionH relativeFrom="column">
+                  <wp:posOffset>628015</wp:posOffset>
+                </wp:positionH>
+                <wp:positionV relativeFrom="paragraph">
+                  <wp:posOffset>6350</wp:posOffset>
+                </wp:positionV>
+                <wp:extent cx="192405" cy="192405"/>
+                <wp:effectExtent l="0" t="0" r="0" b="0"/>
+                <wp:wrapNone/>
+                <wp:docPr id="17" name="Teardrop 17"/>
+                <wp:cNvGraphicFramePr/>
+                <a:graphic xmlns:a="http://schemas.openxmlformats.org/drawingml/2006/main">
+                  <a:graphicData uri="http://schemas.microsoft.com/office/word/2010/wordprocessingShape">
+                    <wps:wsp>
+                      <wps:cNvSpPr/>
+                      <wps:spPr>
+                        <a:xfrm>
+                          <a:off x="0" y="0"/>
+                          <a:ext cx="192405" cy="192405"/>
+                        </a:xfrm>
+                        <a:prstGeom prst="teardrop">
+                          <a:avLst/>
+                        </a:prstGeom>
+                        <a:solidFill>
+                          <a:srgbClr val="FF5353"/>
+                        </a:solidFill>
+                        <a:ln>
+                          <a:noFill/>
+                        </a:ln>
+                      </wps:spPr>
+                      <wps:style>
+                        <a:lnRef idx="2">
+                          <a:schemeClr val="accent1">
+                            <a:shade val="50000"/>
+                          </a:schemeClr>
+                        </a:lnRef>
+                        <a:fillRef idx="1">
+                          <a:schemeClr val="accent1"/>
+                        </a:fillRef>
+                        <a:effectRef idx="0">
+                          <a:schemeClr val="accent1"/>
+                        </a:effectRef>
+                        <a:fontRef idx="minor">
+                          <a:schemeClr val="lt1"/>
+                        </a:fontRef>
+                      </wps:style>
+                      <wps:bodyPr rot="0" spcFirstLastPara="0" vertOverflow="overflow" horzOverflow="overflow" vert="horz" wrap="square" lIns="91440" tIns="45720" rIns="91440" bIns="45720" numCol="1" spcCol="0" rtlCol="0" fromWordArt="0" anchor="ctr" anchorCtr="0" forceAA="0" compatLnSpc="1">
+                        <a:prstTxWarp prst="textNoShape">
+                          <a:avLst/>
+                        </a:prstTxWarp>
+                        <a:noAutofit/>
+                      </wps:bodyPr>
+                    </wps:wsp>
+                  </a:graphicData>
+                </a:graphic>
+                <wp14:sizeRelH relativeFrom="margin">
+                  <wp14:pctWidth>0</wp14:pctWidth>
+                </wp14:sizeRelH>
+                <wp14:sizeRelV relativeFrom="margin">
+                  <wp14:pctHeight>0</wp14:pctHeight>
+                </wp14:sizeRelV>
+              </wp:anchor>
+            </w:drawing>
+          </mc:Choice>
+          <mc:Fallback>
+            <w:pict>
+              <v:shape w14:anchorId="412CCB72" id="Teardrop 17" o:spid="_x0000_s1026" style="position:absolute;margin-left:49.45pt;margin-top:.5pt;width:15.15pt;height:15.15pt;z-index:-251649024;visibility:visible;mso-wrap-style:square;mso-width-percent:0;mso-height-percent:0;mso-wrap-distance-left:9pt;mso-wrap-distance-top:0;mso-wrap-distance-right:9pt;mso-wrap-distance-bottom:0;mso-position-horizontal:absolute;mso-position-horizontal-relative:text;mso-position-vertical:absolute;mso-position-vertical-relative:text;mso-width-percent:0;mso-height-percent:0;mso-width-relative:margin;mso-height-relative:margin;v-text-anchor:middle" coordsize="192405,192405" o:gfxdata="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" path="m,96203c,43072,43072,,96203,r96202,l192405,96203v,53131,-43072,96203,-96203,96203c43071,192406,-1,149334,-1,96203r1,xe" fillcolor="#ff5353" stroked="f" strokeweight="1pt">
+                <v:stroke joinstyle="miter"/>
+                <v:path arrowok="t" o:connecttype="custom" o:connectlocs="0,96203;96203,0;192405,0;192405,96203;96202,192406;-1,96203;0,96203" o:connectangles="0,0,0,0,0,0,0"/>
+              </v:shape>
+            </w:pict>
+          </mc:Fallback>
+        </mc:AlternateContent>
+      </w:r>
+      <w:r>
+        <w:rPr>
+          <w:b/>
+          <w:noProof/>
+        </w:rPr>
+        <mc:AlternateContent>
+          <mc:Choice Requires="wps">
+            <w:drawing>
+              <wp:anchor distT="0" distB="0" distL="114300" distR="114300" simplePos="0" relativeHeight="251673600" behindDoc="1" locked="0" layoutInCell="1" allowOverlap="1" wp14:anchorId="5BA86933" wp14:editId="66928F75">
+                <wp:simplePos x="0" y="0"/>
+                <wp:positionH relativeFrom="column">
+                  <wp:posOffset>623252</wp:posOffset>
+                </wp:positionH>
+                <wp:positionV relativeFrom="paragraph">
+                  <wp:posOffset>306070</wp:posOffset>
+                </wp:positionV>
+                <wp:extent cx="192405" cy="192405"/>
+                <wp:effectExtent l="0" t="0" r="0" b="0"/>
+                <wp:wrapNone/>
+                <wp:docPr id="20" name="Teardrop 20"/>
+                <wp:cNvGraphicFramePr/>
+                <a:graphic xmlns:a="http://schemas.openxmlformats.org/drawingml/2006/main">
+                  <a:graphicData uri="http://schemas.microsoft.com/office/word/2010/wordprocessingShape">
+                    <wps:wsp>
+                      <wps:cNvSpPr/>
+                      <wps:spPr>
+                        <a:xfrm>
+                          <a:off x="0" y="0"/>
+                          <a:ext cx="192405" cy="192405"/>
+                        </a:xfrm>
+                        <a:prstGeom prst="teardrop">
+                          <a:avLst/>
+                        </a:prstGeom>
+                        <a:solidFill>
+                          <a:srgbClr val="FF5353"/>
+                        </a:solidFill>
+                        <a:ln>
+                          <a:noFill/>
+                        </a:ln>
+                      </wps:spPr>
+                      <wps:style>
+                        <a:lnRef idx="2">
+                          <a:schemeClr val="accent1">
+                            <a:shade val="50000"/>
+                          </a:schemeClr>
+                        </a:lnRef>
+                        <a:fillRef idx="1">
+                          <a:schemeClr val="accent1"/>
+                        </a:fillRef>
+                        <a:effectRef idx="0">
+                          <a:schemeClr val="accent1"/>
+                        </a:effectRef>
+                        <a:fontRef idx="minor">
+                          <a:schemeClr val="lt1"/>
+                        </a:fontRef>
+                      </wps:style>
+                      <wps:bodyPr rot="0" spcFirstLastPara="0" vertOverflow="overflow" horzOverflow="overflow" vert="horz" wrap="square" lIns="91440" tIns="45720" rIns="91440" bIns="45720" numCol="1" spcCol="0" rtlCol="0" fromWordArt="0" anchor="ctr" anchorCtr="0" forceAA="0" compatLnSpc="1">
+                        <a:prstTxWarp prst="textNoShape">
+                          <a:avLst/>
+                        </a:prstTxWarp>
+                        <a:noAutofit/>
+                      </wps:bodyPr>
+                    </wps:wsp>
+                  </a:graphicData>
+                </a:graphic>
+                <wp14:sizeRelH relativeFrom="margin">
+                  <wp14:pctWidth>0</wp14:pctWidth>
+                </wp14:sizeRelH>
+                <wp14:sizeRelV relativeFrom="margin">
+                  <wp14:pctHeight>0</wp14:pctHeight>
+                </wp14:sizeRelV>
+              </wp:anchor>
+            </w:drawing>
+          </mc:Choice>
+          <mc:Fallback>
+            <w:pict>
+              <v:shape w14:anchorId="04633E74" id="Teardrop 20" o:spid="_x0000_s1026" style="position:absolute;margin-left:49.05pt;margin-top:24.1pt;width:15.15pt;height:15.15pt;z-index:-251642880;visibility:visible;mso-wrap-style:square;mso-width-percent:0;mso-height-percent:0;mso-wrap-distance-left:9pt;mso-wrap-distance-top:0;mso-wrap-distance-right:9pt;mso-wrap-distance-bottom:0;mso-position-horizontal:absolute;mso-position-horizontal-relative:text;mso-position-vertical:absolute;mso-position-vertical-relative:text;mso-width-percent:0;mso-height-percent:0;mso-width-relative:margin;mso-height-relative:margin;v-text-anchor:middle" coordsize="192405,192405" o:gfxdata="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" path="m,96203c,43072,43072,,96203,r96202,l192405,96203v,53131,-43072,96203,-96203,96203c43071,192406,-1,149334,-1,96203r1,xe" fillcolor="#ff5353" stroked="f" strokeweight="1pt">
+                <v:stroke joinstyle="miter"/>
+                <v:path arrowok="t" o:connecttype="custom" o:connectlocs="0,96203;96203,0;192405,0;192405,96203;96202,192406;-1,96203;0,96203" o:connectangles="0,0,0,0,0,0,0"/>
+              </v:shape>
+            </w:pict>
+          </mc:Fallback>
+        </mc:AlternateContent>
+      </w:r>
+      <w:r>
+        <w:rPr>
+          <w:b/>
+        </w:rPr>
+        <w:t>SQL server name</w:t>
+      </w:r>
+      <w:r>
+        <w:t xml:space="preserve">: </w:t>
+      </w:r>
+      <w:r>
+        <w:t>the server name of the participating MS SQL Server</w:t>
+      </w:r>
+    </w:p>
+    <w:p>
+      <w:pPr>
+        <w:pStyle w:val="ListParagraph"/>
+        <w:numPr>
+          <w:ilvl w:val="0"/>
+          <w:numId w:val="2"/>
+        </w:numPr>
+        <w:contextualSpacing w:val="0"/>
+        <w:jc w:val="both"/>
+      </w:pPr>
+      <w:r>
+        <w:rPr>
+          <w:b/>
+        </w:rPr>
+        <w:t>SQL server database</w:t>
+      </w:r>
+      <w:r>
+        <w:t>:</w:t>
+      </w:r>
+      <w:r>
+        <w:t xml:space="preserve"> the database name of the participating MS SQL Server</w:t>
+      </w:r>
+    </w:p>
+    <w:p>
+      <w:pPr>
+        <w:pStyle w:val="ListParagraph"/>
+        <w:numPr>
+          <w:ilvl w:val="0"/>
+          <w:numId w:val="2"/>
+        </w:numPr>
+        <w:contextualSpacing w:val="0"/>
+        <w:jc w:val="both"/>
+      </w:pPr>
+      <w:r>
+        <w:rPr>
+          <w:b/>
+          <w:noProof/>
+        </w:rPr>
+        <mc:AlternateContent>
+          <mc:Choice Requires="wps">
+            <w:drawing>
+              <wp:anchor distT="0" distB="0" distL="114300" distR="114300" simplePos="0" relativeHeight="251671552" behindDoc="1" locked="0" layoutInCell="1" allowOverlap="1" wp14:anchorId="30451739" wp14:editId="45968B7F">
+                <wp:simplePos x="0" y="0"/>
+                <wp:positionH relativeFrom="column">
+                  <wp:posOffset>628968</wp:posOffset>
+                </wp:positionH>
+                <wp:positionV relativeFrom="paragraph">
+                  <wp:posOffset>10160</wp:posOffset>
+                </wp:positionV>
+                <wp:extent cx="192405" cy="192405"/>
+                <wp:effectExtent l="0" t="0" r="0" b="0"/>
+                <wp:wrapNone/>
+                <wp:docPr id="19" name="Teardrop 19"/>
+                <wp:cNvGraphicFramePr/>
+                <a:graphic xmlns:a="http://schemas.openxmlformats.org/drawingml/2006/main">
+                  <a:graphicData uri="http://schemas.microsoft.com/office/word/2010/wordprocessingShape">
+                    <wps:wsp>
+                      <wps:cNvSpPr/>
+                      <wps:spPr>
+                        <a:xfrm>
+                          <a:off x="0" y="0"/>
+                          <a:ext cx="192405" cy="192405"/>
+                        </a:xfrm>
+                        <a:prstGeom prst="teardrop">
+                          <a:avLst/>
+                        </a:prstGeom>
+                        <a:solidFill>
+                          <a:srgbClr val="FF5353"/>
+                        </a:solidFill>
+                        <a:ln>
+                          <a:noFill/>
+                        </a:ln>
+                      </wps:spPr>
+                      <wps:style>
+                        <a:lnRef idx="2">
+                          <a:schemeClr val="accent1">
+                            <a:shade val="50000"/>
+                          </a:schemeClr>
+                        </a:lnRef>
+                        <a:fillRef idx="1">
+                          <a:schemeClr val="accent1"/>
+                        </a:fillRef>
+                        <a:effectRef idx="0">
+                          <a:schemeClr val="accent1"/>
+                        </a:effectRef>
+                        <a:fontRef idx="minor">
+                          <a:schemeClr val="lt1"/>
+                        </a:fontRef>
+                      </wps:style>
+                      <wps:bodyPr rot="0" spcFirstLastPara="0" vertOverflow="overflow" horzOverflow="overflow" vert="horz" wrap="square" lIns="91440" tIns="45720" rIns="91440" bIns="45720" numCol="1" spcCol="0" rtlCol="0" fromWordArt="0" anchor="ctr" anchorCtr="0" forceAA="0" compatLnSpc="1">
+                        <a:prstTxWarp prst="textNoShape">
+                          <a:avLst/>
+                        </a:prstTxWarp>
+                        <a:noAutofit/>
+                      </wps:bodyPr>
+                    </wps:wsp>
+                  </a:graphicData>
+                </a:graphic>
+                <wp14:sizeRelH relativeFrom="margin">
+                  <wp14:pctWidth>0</wp14:pctWidth>
+                </wp14:sizeRelH>
+                <wp14:sizeRelV relativeFrom="margin">
+                  <wp14:pctHeight>0</wp14:pctHeight>
+                </wp14:sizeRelV>
+              </wp:anchor>
+            </w:drawing>
+          </mc:Choice>
+          <mc:Fallback>
+            <w:pict>
+              <v:shape w14:anchorId="3215C960" id="Teardrop 19" o:spid="_x0000_s1026" style="position:absolute;margin-left:49.55pt;margin-top:.8pt;width:15.15pt;height:15.15pt;z-index:-251644928;visibility:visible;mso-wrap-style:square;mso-width-percent:0;mso-height-percent:0;mso-wrap-distance-left:9pt;mso-wrap-distance-top:0;mso-wrap-distance-right:9pt;mso-wrap-distance-bottom:0;mso-position-horizontal:absolute;mso-position-horizontal-relative:text;mso-position-vertical:absolute;mso-position-vertical-relative:text;mso-width-percent:0;mso-height-percent:0;mso-width-relative:margin;mso-height-relative:margin;v-text-anchor:middle" coordsize="192405,192405" o:gfxdata="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" path="m,96203c,43072,43072,,96203,r96202,l192405,96203v,53131,-43072,96203,-96203,96203c43071,192406,-1,149334,-1,96203r1,xe" fillcolor="#ff5353" stroked="f" strokeweight="1pt">
+                <v:stroke joinstyle="miter"/>
+                <v:path arrowok="t" o:connecttype="custom" o:connectlocs="0,96203;96203,0;192405,0;192405,96203;96202,192406;-1,96203;0,96203" o:connectangles="0,0,0,0,0,0,0"/>
+              </v:shape>
+            </w:pict>
+          </mc:Fallback>
+        </mc:AlternateContent>
+      </w:r>
+      <w:r>
+        <w:rPr>
+          <w:b/>
+        </w:rPr>
+        <w:t>SQL username</w:t>
+      </w:r>
+      <w:r>
+        <w:t>:</w:t>
+      </w:r>
+      <w:r>
+        <w:t xml:space="preserve"> the participating MS SQL Server username</w:t>
+      </w:r>
+    </w:p>
+    <w:p>
+      <w:pPr>
+        <w:pStyle w:val="ListParagraph"/>
+        <w:numPr>
+          <w:ilvl w:val="0"/>
+          <w:numId w:val="2"/>
+        </w:numPr>
+        <w:contextualSpacing w:val="0"/>
+        <w:jc w:val="both"/>
+      </w:pPr>
+      <w:r>
+        <w:rPr>
+          <w:b/>
+          <w:noProof/>
+        </w:rPr>
+        <mc:AlternateContent>
+          <mc:Choice Requires="wps">
+            <w:drawing>
+              <wp:anchor distT="0" distB="0" distL="114300" distR="114300" simplePos="0" relativeHeight="251669504" behindDoc="1" locked="0" layoutInCell="1" allowOverlap="1" wp14:anchorId="2C6ECD57" wp14:editId="01CF8089">
+                <wp:simplePos x="0" y="0"/>
+                <wp:positionH relativeFrom="column">
+                  <wp:posOffset>622300</wp:posOffset>
+                </wp:positionH>
+                <wp:positionV relativeFrom="paragraph">
+                  <wp:posOffset>3175</wp:posOffset>
+                </wp:positionV>
+                <wp:extent cx="192405" cy="192405"/>
+                <wp:effectExtent l="0" t="0" r="0" b="0"/>
+                <wp:wrapNone/>
+                <wp:docPr id="18" name="Teardrop 18"/>
+                <wp:cNvGraphicFramePr/>
+                <a:graphic xmlns:a="http://schemas.openxmlformats.org/drawingml/2006/main">
+                  <a:graphicData uri="http://schemas.microsoft.com/office/word/2010/wordprocessingShape">
+                    <wps:wsp>
+                      <wps:cNvSpPr/>
+                      <wps:spPr>
+                        <a:xfrm>
+                          <a:off x="0" y="0"/>
+                          <a:ext cx="192405" cy="192405"/>
+                        </a:xfrm>
+                        <a:prstGeom prst="teardrop">
+                          <a:avLst/>
+                        </a:prstGeom>
+                        <a:solidFill>
+                          <a:srgbClr val="FF5353"/>
+                        </a:solidFill>
+                        <a:ln>
+                          <a:noFill/>
+                        </a:ln>
+                      </wps:spPr>
+                      <wps:style>
+                        <a:lnRef idx="2">
+                          <a:schemeClr val="accent1">
+                            <a:shade val="50000"/>
+                          </a:schemeClr>
+                        </a:lnRef>
+                        <a:fillRef idx="1">
+                          <a:schemeClr val="accent1"/>
+                        </a:fillRef>
+                        <a:effectRef idx="0">
+                          <a:schemeClr val="accent1"/>
+                        </a:effectRef>
+                        <a:fontRef idx="minor">
+                          <a:schemeClr val="lt1"/>
+                        </a:fontRef>
+                      </wps:style>
+                      <wps:bodyPr rot="0" spcFirstLastPara="0" vertOverflow="overflow" horzOverflow="overflow" vert="horz" wrap="square" lIns="91440" tIns="45720" rIns="91440" bIns="45720" numCol="1" spcCol="0" rtlCol="0" fromWordArt="0" anchor="ctr" anchorCtr="0" forceAA="0" compatLnSpc="1">
+                        <a:prstTxWarp prst="textNoShape">
+                          <a:avLst/>
+                        </a:prstTxWarp>
+                        <a:noAutofit/>
+                      </wps:bodyPr>
+                    </wps:wsp>
+                  </a:graphicData>
+                </a:graphic>
+                <wp14:sizeRelH relativeFrom="margin">
+                  <wp14:pctWidth>0</wp14:pctWidth>
+                </wp14:sizeRelH>
+                <wp14:sizeRelV relativeFrom="margin">
+                  <wp14:pctHeight>0</wp14:pctHeight>
+                </wp14:sizeRelV>
+              </wp:anchor>
+            </w:drawing>
+          </mc:Choice>
+          <mc:Fallback>
+            <w:pict>
+              <v:shape w14:anchorId="1C641115" id="Teardrop 18" o:spid="_x0000_s1026" style="position:absolute;margin-left:49pt;margin-top:.25pt;width:15.15pt;height:15.15pt;z-index:-251646976;visibility:visible;mso-wrap-style:square;mso-width-percent:0;mso-height-percent:0;mso-wrap-distance-left:9pt;mso-wrap-distance-top:0;mso-wrap-distance-right:9pt;mso-wrap-distance-bottom:0;mso-position-horizontal:absolute;mso-position-horizontal-relative:text;mso-position-vertical:absolute;mso-position-vertical-relative:text;mso-width-percent:0;mso-height-percent:0;mso-width-relative:margin;mso-height-relative:margin;v-text-anchor:middle" coordsize="192405,192405" o:gfxdata="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" path="m,96203c,43072,43072,,96203,r96202,l192405,96203v,53131,-43072,96203,-96203,96203c43071,192406,-1,149334,-1,96203r1,xe" fillcolor="#ff5353" stroked="f" strokeweight="1pt">
+                <v:stroke joinstyle="miter"/>
+                <v:path arrowok="t" o:connecttype="custom" o:connectlocs="0,96203;96203,0;192405,0;192405,96203;96202,192406;-1,96203;0,96203" o:connectangles="0,0,0,0,0,0,0"/>
+              </v:shape>
+            </w:pict>
+          </mc:Fallback>
+        </mc:AlternateContent>
+      </w:r>
+      <w:r>
+        <w:rPr>
+          <w:b/>
+        </w:rPr>
+        <w:t>SQL password</w:t>
+      </w:r>
+      <w:r>
+        <w:t>:</w:t>
+      </w:r>
+      <w:r>
+        <w:t xml:space="preserve"> the participating MS SQL Server password</w:t>
+      </w:r>
+    </w:p>
+    <w:p>
+      <w:pPr>
+        <w:pStyle w:val="Heading2"/>
+        <w:rPr>
+          <w:noProof/>
+        </w:rPr>
+      </w:pPr>
+      <w:r>
+        <w:t>SCRIPT section</w:t>
+      </w:r>
+    </w:p>
+    <w:p>
+      <w:pPr>
+        <w:pStyle w:val="Heading2"/>
+        <w:ind w:left="720"/>
+      </w:pPr>
+      <w:r>
+        <w:rPr>
+          <w:noProof/>
+        </w:rPr>
+        <w:lastRenderedPageBreak/>
+        <w:drawing>
+          <wp:inline distT="0" distB="0" distL="0" distR="0" wp14:anchorId="557F6A98" wp14:editId="46633018">
+            <wp:extent cx="5705475" cy="5133405"/>
+            <wp:effectExtent l="38100" t="38100" r="85725" b="86360"/>
+            <wp:docPr id="22" name="Picture 22"/>
+            <wp:cNvGraphicFramePr>
+              <a:graphicFrameLocks xmlns:a="http://schemas.openxmlformats.org/drawingml/2006/main" noChangeAspect="1"/>
+            </wp:cNvGraphicFramePr>
+            <a:graphic xmlns:a="http://schemas.openxmlformats.org/drawingml/2006/main">
+              <a:graphicData uri="http://schemas.openxmlformats.org/drawingml/2006/picture">
+                <pic:pic xmlns:pic="http://schemas.openxmlformats.org/drawingml/2006/picture">
+                  <pic:nvPicPr>
+                    <pic:cNvPr id="1" name=""/>
+                    <pic:cNvPicPr/>
+                  </pic:nvPicPr>
+                  <pic:blipFill>
+                    <a:blip r:embed="rId12">
+                      <a:extLst>
+                        <a:ext uri="{28A0092B-C50C-407E-A947-70E740481C1C}">
+                          <a14:useLocalDpi xmlns:a14="http://schemas.microsoft.com/office/drawing/2010/main" val="0"/>
+                        </a:ext>
+                      </a:extLst>
+                    </a:blip>
+                    <a:stretch>
+                      <a:fillRect/>
+                    </a:stretch>
+                  </pic:blipFill>
+                  <pic:spPr>
+                    <a:xfrm>
+                      <a:off x="0" y="0"/>
+                      <a:ext cx="5719724" cy="5146225"/>
+                    </a:xfrm>
+                    <a:prstGeom prst="rect">
+                      <a:avLst/>
+                    </a:prstGeom>
+                    <a:effectLst>
+                      <a:outerShdw blurRad="50800" dist="38100" dir="2700000" algn="tl" rotWithShape="0">
+                        <a:prstClr val="black">
+                          <a:alpha val="40000"/>
+                        </a:prstClr>
+                      </a:outerShdw>
+                    </a:effectLst>
+                  </pic:spPr>
+                </pic:pic>
+              </a:graphicData>
+            </a:graphic>
+          </wp:inline>
+        </w:drawing>
+      </w:r>
+    </w:p>
+    <w:p/>
+    <w:p/>
+    <w:p>
+      <w:pPr>
+        <w:pStyle w:val="Heading1"/>
+      </w:pPr>
+      <w:r>
+        <w:rPr>
+          <w:noProof/>
+        </w:rPr>
+        <w:lastRenderedPageBreak/>
+        <w:drawing>
+          <wp:anchor distT="0" distB="0" distL="114300" distR="114300" simplePos="0" relativeHeight="251659264" behindDoc="0" locked="0" layoutInCell="1" allowOverlap="1" wp14:anchorId="6332398B" wp14:editId="48AE9D87">
+            <wp:simplePos x="0" y="0"/>
+            <wp:positionH relativeFrom="column">
+              <wp:posOffset>4391025</wp:posOffset>
+            </wp:positionH>
+            <wp:positionV relativeFrom="paragraph">
+              <wp:posOffset>407035</wp:posOffset>
+            </wp:positionV>
+            <wp:extent cx="2505710" cy="4441190"/>
+            <wp:effectExtent l="0" t="0" r="8890" b="0"/>
+            <wp:wrapSquare wrapText="bothSides"/>
+            <wp:docPr id="2" name="Picture 2" descr="A close up of a map&#10;&#10;Description automatically generated"/>
+            <wp:cNvGraphicFramePr>
+              <a:graphicFrameLocks xmlns:a="http://schemas.openxmlformats.org/drawingml/2006/main" noChangeAspect="1"/>
+            </wp:cNvGraphicFramePr>
+            <a:graphic xmlns:a="http://schemas.openxmlformats.org/drawingml/2006/main">
+              <a:graphicData uri="http://schemas.openxmlformats.org/drawingml/2006/picture">
+                <pic:pic xmlns:pic="http://schemas.openxmlformats.org/drawingml/2006/picture">
+                  <pic:nvPicPr>
+                    <pic:cNvPr id="2" name="AGOLSQLSync_ScriptFlow.png"/>
+                    <pic:cNvPicPr/>
+                  </pic:nvPicPr>
+                  <pic:blipFill>
+                    <a:blip r:embed="rId13" cstate="print">
+                      <a:extLst>
+                        <a:ext uri="{28A0092B-C50C-407E-A947-70E740481C1C}">
+                          <a14:useLocalDpi xmlns:a14="http://schemas.microsoft.com/office/drawing/2010/main" val="0"/>
+                        </a:ext>
+                      </a:extLst>
+                    </a:blip>
+                    <a:stretch>
+                      <a:fillRect/>
+                    </a:stretch>
+                  </pic:blipFill>
+                  <pic:spPr>
+                    <a:xfrm>
+                      <a:off x="0" y="0"/>
+                      <a:ext cx="2505710" cy="4441190"/>
                     </a:xfrm>
                     <a:prstGeom prst="rect">
                       <a:avLst/>
@@ -69,28 +1287,32 @@
                 </pic:pic>
               </a:graphicData>
             </a:graphic>
+            <wp14:sizeRelH relativeFrom="margin">
+              <wp14:pctWidth>0</wp14:pctWidth>
+            </wp14:sizeRelH>
+            <wp14:sizeRelV relativeFrom="margin">
+              <wp14:pctHeight>0</wp14:pctHeight>
+            </wp14:sizeRelV>
           </wp:anchor>
         </w:drawing>
       </w:r>
-      <w:bookmarkStart w:id="0" w:name="_GoBack"/>
-      <w:bookmarkEnd w:id="0"/>
-      <w:r>
-        <w:t>Asdf</w:t>
-      </w:r>
-    </w:p>
-    <w:p>
-      <w:pPr>
-        <w:pStyle w:val="Heading1"/>
-      </w:pPr>
-      <w:r>
-        <w:t>SQL Server – to – ArcGIS Online script</w:t>
-      </w:r>
-    </w:p>
-    <w:p>
-      <w:r>
-        <w:t>asdf</w:t>
-      </w:r>
-    </w:p>
+      <w:r>
+        <w:t>ArcGIS Online</w:t>
+      </w:r>
+      <w:r>
+        <w:t>/</w:t>
+      </w:r>
+      <w:r>
+        <w:t>SQL Server</w:t>
+      </w:r>
+      <w:r>
+        <w:t xml:space="preserve"> Data Synchronization</w:t>
+      </w:r>
+      <w:r>
+        <w:t xml:space="preserve"> script</w:t>
+      </w:r>
+    </w:p>
+    <w:p/>
     <w:sectPr>
       <w:pgSz w:w="12240" w:h="15840"/>
       <w:pgMar w:top="720" w:right="720" w:bottom="720" w:left="720" w:header="720" w:footer="720" w:gutter="0"/>
@@ -99,6 +1321,300 @@
     </w:sectPr>
   </w:body>
 </w:document>
+</file>
+
+<file path=word/endnotes.xml><?xml version="1.0" encoding="utf-8"?>
+<w:endnotes xmlns:wpc="http://schemas.microsoft.com/office/word/2010/wordprocessingCanvas" xmlns:cx="http://schemas.microsoft.com/office/drawing/2014/chartex" xmlns:cx1="http://schemas.microsoft.com/office/drawing/2015/9/8/chartex" xmlns:cx2="http://schemas.microsoft.com/office/drawing/2015/10/21/chartex" xmlns:cx3="http://schemas.microsoft.com/office/drawing/2016/5/9/chartex" xmlns:cx4="http://schemas.microsoft.com/office/drawing/2016/5/10/chartex" xmlns:cx5="http://schemas.microsoft.com/office/drawing/2016/5/11/chartex" xmlns:cx6="http://schemas.microsoft.com/office/drawing/2016/5/12/chartex" xmlns:cx7="http://schemas.microsoft.com/office/drawing/2016/5/13/chartex" xmlns:cx8="http://schemas.microsoft.com/office/drawing/2016/5/14/chartex" xmlns:mc="http://schemas.openxmlformats.org/markup-compatibility/2006" xmlns:aink="http://schemas.microsoft.com/office/drawing/2016/ink" xmlns:am3d="http://schemas.microsoft.com/office/drawing/2017/model3d" xmlns:o="urn:schemas-microsoft-com:office:office" xmlns:r="http://schemas.openxmlformats.org/officeDocument/2006/relationships" xmlns:m="http://schemas.openxmlformats.org/officeDocument/2006/math" xmlns:v="urn:schemas-microsoft-com:vml" xmlns:wp14="http://schemas.microsoft.com/office/word/2010/wordprocessingDrawing" xmlns:wp="http://schemas.openxmlformats.org/drawingml/2006/wordprocessingDrawing" xmlns:w10="urn:schemas-microsoft-com:office:word" xmlns:w="http://schemas.openxmlformats.org/wordprocessingml/2006/main" xmlns:w14="http://schemas.microsoft.com/office/word/2010/wordml" xmlns:w15="http://schemas.microsoft.com/office/word/2012/wordml" xmlns:w16cid="http://schemas.microsoft.com/office/word/2016/wordml/cid" xmlns:w16se="http://schemas.microsoft.com/office/word/2015/wordml/symex" xmlns:wpg="http://schemas.microsoft.com/office/word/2010/wordprocessingGroup" xmlns:wpi="http://schemas.microsoft.com/office/word/2010/wordprocessingInk" xmlns:wne="http://schemas.microsoft.com/office/word/2006/wordml" xmlns:wps="http://schemas.microsoft.com/office/word/2010/wordprocessingShape" mc:Ignorable="w14 w15 w16se w16cid wp14">
+  <w:endnote w:type="separator" w:id="-1">
+    <w:p>
+      <w:pPr>
+        <w:spacing w:after="0" w:line="240" w:lineRule="auto"/>
+      </w:pPr>
+      <w:r>
+        <w:separator/>
+      </w:r>
+    </w:p>
+  </w:endnote>
+  <w:endnote w:type="continuationSeparator" w:id="0">
+    <w:p>
+      <w:pPr>
+        <w:spacing w:after="0" w:line="240" w:lineRule="auto"/>
+      </w:pPr>
+      <w:r>
+        <w:continuationSeparator/>
+      </w:r>
+    </w:p>
+  </w:endnote>
+</w:endnotes>
+</file>
+
+<file path=word/footnotes.xml><?xml version="1.0" encoding="utf-8"?>
+<w:footnotes xmlns:wpc="http://schemas.microsoft.com/office/word/2010/wordprocessingCanvas" xmlns:cx="http://schemas.microsoft.com/office/drawing/2014/chartex" xmlns:cx1="http://schemas.microsoft.com/office/drawing/2015/9/8/chartex" xmlns:cx2="http://schemas.microsoft.com/office/drawing/2015/10/21/chartex" xmlns:cx3="http://schemas.microsoft.com/office/drawing/2016/5/9/chartex" xmlns:cx4="http://schemas.microsoft.com/office/drawing/2016/5/10/chartex" xmlns:cx5="http://schemas.microsoft.com/office/drawing/2016/5/11/chartex" xmlns:cx6="http://schemas.microsoft.com/office/drawing/2016/5/12/chartex" xmlns:cx7="http://schemas.microsoft.com/office/drawing/2016/5/13/chartex" xmlns:cx8="http://schemas.microsoft.com/office/drawing/2016/5/14/chartex" xmlns:mc="http://schemas.openxmlformats.org/markup-compatibility/2006" xmlns:aink="http://schemas.microsoft.com/office/drawing/2016/ink" xmlns:am3d="http://schemas.microsoft.com/office/drawing/2017/model3d" xmlns:o="urn:schemas-microsoft-com:office:office" xmlns:r="http://schemas.openxmlformats.org/officeDocument/2006/relationships" xmlns:m="http://schemas.openxmlformats.org/officeDocument/2006/math" xmlns:v="urn:schemas-microsoft-com:vml" xmlns:wp14="http://schemas.microsoft.com/office/word/2010/wordprocessingDrawing" xmlns:wp="http://schemas.openxmlformats.org/drawingml/2006/wordprocessingDrawing" xmlns:w10="urn:schemas-microsoft-com:office:word" xmlns:w="http://schemas.openxmlformats.org/wordprocessingml/2006/main" xmlns:w14="http://schemas.microsoft.com/office/word/2010/wordml" xmlns:w15="http://schemas.microsoft.com/office/word/2012/wordml" xmlns:w16cid="http://schemas.microsoft.com/office/word/2016/wordml/cid" xmlns:w16se="http://schemas.microsoft.com/office/word/2015/wordml/symex" xmlns:wpg="http://schemas.microsoft.com/office/word/2010/wordprocessingGroup" xmlns:wpi="http://schemas.microsoft.com/office/word/2010/wordprocessingInk" xmlns:wne="http://schemas.microsoft.com/office/word/2006/wordml" xmlns:wps="http://schemas.microsoft.com/office/word/2010/wordprocessingShape" mc:Ignorable="w14 w15 w16se w16cid wp14">
+  <w:footnote w:type="separator" w:id="-1">
+    <w:p>
+      <w:pPr>
+        <w:spacing w:after="0" w:line="240" w:lineRule="auto"/>
+      </w:pPr>
+      <w:r>
+        <w:separator/>
+      </w:r>
+    </w:p>
+  </w:footnote>
+  <w:footnote w:type="continuationSeparator" w:id="0">
+    <w:p>
+      <w:pPr>
+        <w:spacing w:after="0" w:line="240" w:lineRule="auto"/>
+      </w:pPr>
+      <w:r>
+        <w:continuationSeparator/>
+      </w:r>
+    </w:p>
+  </w:footnote>
+  <w:footnote w:id="1">
+    <w:p>
+      <w:pPr>
+        <w:pStyle w:val="FootnoteText"/>
+      </w:pPr>
+      <w:r>
+        <w:rPr>
+          <w:rStyle w:val="FootnoteReference"/>
+        </w:rPr>
+        <w:footnoteRef/>
+      </w:r>
+      <w:r>
+        <w:t xml:space="preserve"> </w:t>
+      </w:r>
+      <w:hyperlink r:id="rId1" w:history="1">
+        <w:r>
+          <w:rPr>
+            <w:rStyle w:val="Hyperlink"/>
+          </w:rPr>
+          <w:t>https://developers.arcgis.com/python/guide/using-the-gis/</w:t>
+        </w:r>
+      </w:hyperlink>
+    </w:p>
+  </w:footnote>
+  <w:footnote w:id="2">
+    <w:p>
+      <w:pPr>
+        <w:pStyle w:val="FootnoteText"/>
+      </w:pPr>
+      <w:r>
+        <w:rPr>
+          <w:rStyle w:val="FootnoteReference"/>
+        </w:rPr>
+        <w:footnoteRef/>
+      </w:r>
+      <w:r>
+        <w:t xml:space="preserve"> </w:t>
+      </w:r>
+      <w:hyperlink r:id="rId2" w:history="1">
+        <w:r>
+          <w:rPr>
+            <w:rStyle w:val="Hyperlink"/>
+          </w:rPr>
+          <w:t>https://github.com/mkleehammer/pyodbc/wiki/Connecting-to-SQL-Server-from-Windows</w:t>
+        </w:r>
+      </w:hyperlink>
+    </w:p>
+    <w:p>
+      <w:pPr>
+        <w:pStyle w:val="FootnoteText"/>
+      </w:pPr>
+    </w:p>
+  </w:footnote>
+</w:footnotes>
+</file>
+
+<file path=word/numbering.xml><?xml version="1.0" encoding="utf-8"?>
+<w:numbering xmlns:wpc="http://schemas.microsoft.com/office/word/2010/wordprocessingCanvas" xmlns:cx="http://schemas.microsoft.com/office/drawing/2014/chartex" xmlns:cx1="http://schemas.microsoft.com/office/drawing/2015/9/8/chartex" xmlns:cx2="http://schemas.microsoft.com/office/drawing/2015/10/21/chartex" xmlns:cx3="http://schemas.microsoft.com/office/drawing/2016/5/9/chartex" xmlns:cx4="http://schemas.microsoft.com/office/drawing/2016/5/10/chartex" xmlns:cx5="http://schemas.microsoft.com/office/drawing/2016/5/11/chartex" xmlns:cx6="http://schemas.microsoft.com/office/drawing/2016/5/12/chartex" xmlns:cx7="http://schemas.microsoft.com/office/drawing/2016/5/13/chartex" xmlns:cx8="http://schemas.microsoft.com/office/drawing/2016/5/14/chartex" xmlns:mc="http://schemas.openxmlformats.org/markup-compatibility/2006" xmlns:aink="http://schemas.microsoft.com/office/drawing/2016/ink" xmlns:am3d="http://schemas.microsoft.com/office/drawing/2017/model3d" xmlns:o="urn:schemas-microsoft-com:office:office" xmlns:r="http://schemas.openxmlformats.org/officeDocument/2006/relationships" xmlns:m="http://schemas.openxmlformats.org/officeDocument/2006/math" xmlns:v="urn:schemas-microsoft-com:vml" xmlns:wp14="http://schemas.microsoft.com/office/word/2010/wordprocessingDrawing" xmlns:wp="http://schemas.openxmlformats.org/drawingml/2006/wordprocessingDrawing" xmlns:w10="urn:schemas-microsoft-com:office:word" xmlns:w="http://schemas.openxmlformats.org/wordprocessingml/2006/main" xmlns:w14="http://schemas.microsoft.com/office/word/2010/wordml" xmlns:w15="http://schemas.microsoft.com/office/word/2012/wordml" xmlns:w16cid="http://schemas.microsoft.com/office/word/2016/wordml/cid" xmlns:w16se="http://schemas.microsoft.com/office/word/2015/wordml/symex" xmlns:wpg="http://schemas.microsoft.com/office/word/2010/wordprocessingGroup" xmlns:wpi="http://schemas.microsoft.com/office/word/2010/wordprocessingInk" xmlns:wne="http://schemas.microsoft.com/office/word/2006/wordml" xmlns:wps="http://schemas.microsoft.com/office/word/2010/wordprocessingShape" mc:Ignorable="w14 w15 w16se w16cid wp14">
+  <w:abstractNum w:abstractNumId="0" w15:restartNumberingAfterBreak="0">
+    <w:nsid w:val="518C33B7"/>
+    <w:multiLevelType w:val="hybridMultilevel"/>
+    <w:tmpl w:val="9244D826"/>
+    <w:lvl w:ilvl="0" w:tplc="D7D81EB6">
+      <w:start w:val="1"/>
+      <w:numFmt w:val="decimal"/>
+      <w:lvlText w:val="%1"/>
+      <w:lvlJc w:val="left"/>
+      <w:pPr>
+        <w:ind w:left="1080" w:hanging="360"/>
+      </w:pPr>
+      <w:rPr>
+        <w:rFonts w:hint="default"/>
+        <w:color w:val="FFFFFF" w:themeColor="background1"/>
+      </w:rPr>
+    </w:lvl>
+    <w:lvl w:ilvl="1" w:tplc="04090019">
+      <w:start w:val="1"/>
+      <w:numFmt w:val="lowerLetter"/>
+      <w:lvlText w:val="%2."/>
+      <w:lvlJc w:val="left"/>
+      <w:pPr>
+        <w:ind w:left="1800" w:hanging="360"/>
+      </w:pPr>
+    </w:lvl>
+    <w:lvl w:ilvl="2" w:tplc="0409001B" w:tentative="1">
+      <w:start w:val="1"/>
+      <w:numFmt w:val="lowerRoman"/>
+      <w:lvlText w:val="%3."/>
+      <w:lvlJc w:val="right"/>
+      <w:pPr>
+        <w:ind w:left="2520" w:hanging="180"/>
+      </w:pPr>
+    </w:lvl>
+    <w:lvl w:ilvl="3" w:tplc="0409000F" w:tentative="1">
+      <w:start w:val="1"/>
+      <w:numFmt w:val="decimal"/>
+      <w:lvlText w:val="%4."/>
+      <w:lvlJc w:val="left"/>
+      <w:pPr>
+        <w:ind w:left="3240" w:hanging="360"/>
+      </w:pPr>
+    </w:lvl>
+    <w:lvl w:ilvl="4" w:tplc="04090019" w:tentative="1">
+      <w:start w:val="1"/>
+      <w:numFmt w:val="lowerLetter"/>
+      <w:lvlText w:val="%5."/>
+      <w:lvlJc w:val="left"/>
+      <w:pPr>
+        <w:ind w:left="3960" w:hanging="360"/>
+      </w:pPr>
+    </w:lvl>
+    <w:lvl w:ilvl="5" w:tplc="0409001B" w:tentative="1">
+      <w:start w:val="1"/>
+      <w:numFmt w:val="lowerRoman"/>
+      <w:lvlText w:val="%6."/>
+      <w:lvlJc w:val="right"/>
+      <w:pPr>
+        <w:ind w:left="4680" w:hanging="180"/>
+      </w:pPr>
+    </w:lvl>
+    <w:lvl w:ilvl="6" w:tplc="0409000F" w:tentative="1">
+      <w:start w:val="1"/>
+      <w:numFmt w:val="decimal"/>
+      <w:lvlText w:val="%7."/>
+      <w:lvlJc w:val="left"/>
+      <w:pPr>
+        <w:ind w:left="5400" w:hanging="360"/>
+      </w:pPr>
+    </w:lvl>
+    <w:lvl w:ilvl="7" w:tplc="04090019" w:tentative="1">
+      <w:start w:val="1"/>
+      <w:numFmt w:val="lowerLetter"/>
+      <w:lvlText w:val="%8."/>
+      <w:lvlJc w:val="left"/>
+      <w:pPr>
+        <w:ind w:left="6120" w:hanging="360"/>
+      </w:pPr>
+    </w:lvl>
+    <w:lvl w:ilvl="8" w:tplc="0409001B" w:tentative="1">
+      <w:start w:val="1"/>
+      <w:numFmt w:val="lowerRoman"/>
+      <w:lvlText w:val="%9."/>
+      <w:lvlJc w:val="right"/>
+      <w:pPr>
+        <w:ind w:left="6840" w:hanging="180"/>
+      </w:pPr>
+    </w:lvl>
+  </w:abstractNum>
+  <w:abstractNum w:abstractNumId="1" w15:restartNumberingAfterBreak="0">
+    <w:nsid w:val="63504BAE"/>
+    <w:multiLevelType w:val="hybridMultilevel"/>
+    <w:tmpl w:val="1FB81572"/>
+    <w:lvl w:ilvl="0" w:tplc="D7D81EB6">
+      <w:start w:val="1"/>
+      <w:numFmt w:val="decimal"/>
+      <w:lvlText w:val="%1"/>
+      <w:lvlJc w:val="left"/>
+      <w:pPr>
+        <w:ind w:left="1440" w:hanging="360"/>
+      </w:pPr>
+      <w:rPr>
+        <w:rFonts w:hint="default"/>
+        <w:color w:val="FFFFFF" w:themeColor="background1"/>
+      </w:rPr>
+    </w:lvl>
+    <w:lvl w:ilvl="1" w:tplc="04090019">
+      <w:start w:val="1"/>
+      <w:numFmt w:val="lowerLetter"/>
+      <w:lvlText w:val="%2."/>
+      <w:lvlJc w:val="left"/>
+      <w:pPr>
+        <w:ind w:left="2160" w:hanging="360"/>
+      </w:pPr>
+    </w:lvl>
+    <w:lvl w:ilvl="2" w:tplc="0409001B" w:tentative="1">
+      <w:start w:val="1"/>
+      <w:numFmt w:val="lowerRoman"/>
+      <w:lvlText w:val="%3."/>
+      <w:lvlJc w:val="right"/>
+      <w:pPr>
+        <w:ind w:left="2880" w:hanging="180"/>
+      </w:pPr>
+    </w:lvl>
+    <w:lvl w:ilvl="3" w:tplc="0409000F" w:tentative="1">
+      <w:start w:val="1"/>
+      <w:numFmt w:val="decimal"/>
+      <w:lvlText w:val="%4."/>
+      <w:lvlJc w:val="left"/>
+      <w:pPr>
+        <w:ind w:left="3600" w:hanging="360"/>
+      </w:pPr>
+    </w:lvl>
+    <w:lvl w:ilvl="4" w:tplc="04090019" w:tentative="1">
+      <w:start w:val="1"/>
+      <w:numFmt w:val="lowerLetter"/>
+      <w:lvlText w:val="%5."/>
+      <w:lvlJc w:val="left"/>
+      <w:pPr>
+        <w:ind w:left="4320" w:hanging="360"/>
+      </w:pPr>
+    </w:lvl>
+    <w:lvl w:ilvl="5" w:tplc="0409001B" w:tentative="1">
+      <w:start w:val="1"/>
+      <w:numFmt w:val="lowerRoman"/>
+      <w:lvlText w:val="%6."/>
+      <w:lvlJc w:val="right"/>
+      <w:pPr>
+        <w:ind w:left="5040" w:hanging="180"/>
+      </w:pPr>
+    </w:lvl>
+    <w:lvl w:ilvl="6" w:tplc="0409000F" w:tentative="1">
+      <w:start w:val="1"/>
+      <w:numFmt w:val="decimal"/>
+      <w:lvlText w:val="%7."/>
+      <w:lvlJc w:val="left"/>
+      <w:pPr>
+        <w:ind w:left="5760" w:hanging="360"/>
+      </w:pPr>
+    </w:lvl>
+    <w:lvl w:ilvl="7" w:tplc="04090019" w:tentative="1">
+      <w:start w:val="1"/>
+      <w:numFmt w:val="lowerLetter"/>
+      <w:lvlText w:val="%8."/>
+      <w:lvlJc w:val="left"/>
+      <w:pPr>
+        <w:ind w:left="6480" w:hanging="360"/>
+      </w:pPr>
+    </w:lvl>
+    <w:lvl w:ilvl="8" w:tplc="0409001B" w:tentative="1">
+      <w:start w:val="1"/>
+      <w:numFmt w:val="lowerRoman"/>
+      <w:lvlText w:val="%9."/>
+      <w:lvlJc w:val="right"/>
+      <w:pPr>
+        <w:ind w:left="7200" w:hanging="180"/>
+      </w:pPr>
+    </w:lvl>
+  </w:abstractNum>
+  <w:num w:numId="1">
+    <w:abstractNumId w:val="0"/>
+  </w:num>
+  <w:num w:numId="2">
+    <w:abstractNumId w:val="1"/>
+  </w:num>
+</w:numbering>
 </file>
 
 <file path=word/styles.xml><?xml version="1.0" encoding="utf-8"?>
@@ -224,6 +1740,7 @@
     <w:lsdException w:name="HTML Sample" w:semiHidden="1" w:unhideWhenUsed="1"/>
     <w:lsdException w:name="HTML Typewriter" w:semiHidden="1" w:unhideWhenUsed="1"/>
     <w:lsdException w:name="HTML Variable" w:semiHidden="1" w:unhideWhenUsed="1"/>
+    <w:lsdException w:name="Normal Table" w:semiHidden="1" w:unhideWhenUsed="1"/>
     <w:lsdException w:name="annotation subject" w:semiHidden="1" w:unhideWhenUsed="1"/>
     <w:lsdException w:name="No List" w:semiHidden="1" w:unhideWhenUsed="1"/>
     <w:lsdException w:name="Outline List 1" w:semiHidden="1" w:unhideWhenUsed="1"/>
@@ -270,8 +1787,10 @@
     <w:lsdException w:name="Table Subtle 2" w:semiHidden="1" w:unhideWhenUsed="1"/>
     <w:lsdException w:name="Table Web 1" w:semiHidden="1" w:unhideWhenUsed="1"/>
     <w:lsdException w:name="Table Web 2" w:semiHidden="1" w:unhideWhenUsed="1"/>
+    <w:lsdException w:name="Table Web 3" w:semiHidden="1" w:unhideWhenUsed="1"/>
     <w:lsdException w:name="Balloon Text" w:semiHidden="1" w:unhideWhenUsed="1"/>
     <w:lsdException w:name="Table Grid" w:uiPriority="39"/>
+    <w:lsdException w:name="Table Theme" w:semiHidden="1" w:unhideWhenUsed="1"/>
     <w:lsdException w:name="Placeholder Text" w:semiHidden="1"/>
     <w:lsdException w:name="No Spacing" w:uiPriority="1" w:qFormat="1"/>
     <w:lsdException w:name="Light Shading" w:uiPriority="60"/>
@@ -496,9 +2015,10 @@
   <w:style w:type="paragraph" w:default="1" w:styleId="Normal">
     <w:name w:val="Normal"/>
     <w:qFormat/>
-    <w:rsid w:val="0097608E"/>
+    <w:rsid w:val="00335C3B"/>
     <w:rPr>
-      <w:sz w:val="20"/>
+      <w:rFonts w:asciiTheme="minorHAnsi" w:hAnsiTheme="minorHAnsi" w:cstheme="minorHAnsi"/>
+      <w:sz w:val="24"/>
     </w:rPr>
   </w:style>
   <w:style w:type="paragraph" w:styleId="Heading1">
@@ -508,21 +2028,33 @@
     <w:link w:val="Heading1Char"/>
     <w:uiPriority w:val="9"/>
     <w:qFormat/>
-    <w:rsid w:val="00F22EEF"/>
+    <w:rsid w:val="00335C3B"/>
     <w:pPr>
       <w:pBdr>
-        <w:bottom w:val="double" w:sz="4" w:space="1" w:color="auto"/>
+        <w:bottom w:val="single" w:sz="4" w:space="1" w:color="auto"/>
       </w:pBdr>
       <w:spacing w:before="360" w:after="120"/>
       <w:ind w:left="-360"/>
       <w:outlineLvl w:val="0"/>
     </w:pPr>
     <w:rPr>
-      <w:rFonts w:cstheme="minorHAnsi"/>
       <w:b/>
-      <w:sz w:val="23"/>
+      <w:sz w:val="28"/>
       <w:szCs w:val="23"/>
     </w:rPr>
+  </w:style>
+  <w:style w:type="paragraph" w:styleId="Heading2">
+    <w:name w:val="heading 2"/>
+    <w:basedOn w:val="Normal"/>
+    <w:next w:val="Normal"/>
+    <w:link w:val="Heading2Char"/>
+    <w:uiPriority w:val="9"/>
+    <w:unhideWhenUsed/>
+    <w:qFormat/>
+    <w:rsid w:val="0009595C"/>
+    <w:pPr>
+      <w:outlineLvl w:val="1"/>
+    </w:pPr>
   </w:style>
   <w:style w:type="character" w:default="1" w:styleId="DefaultParagraphFont">
     <w:name w:val="Default Paragraph Font"/>
@@ -556,12 +2088,94 @@
     <w:basedOn w:val="DefaultParagraphFont"/>
     <w:link w:val="Heading1"/>
     <w:uiPriority w:val="9"/>
-    <w:rsid w:val="00F22EEF"/>
+    <w:rsid w:val="00335C3B"/>
     <w:rPr>
-      <w:rFonts w:cstheme="minorHAnsi"/>
+      <w:rFonts w:asciiTheme="minorHAnsi" w:hAnsiTheme="minorHAnsi" w:cstheme="minorHAnsi"/>
       <w:b/>
-      <w:sz w:val="23"/>
+      <w:sz w:val="28"/>
       <w:szCs w:val="23"/>
+    </w:rPr>
+  </w:style>
+  <w:style w:type="character" w:customStyle="1" w:styleId="Heading2Char">
+    <w:name w:val="Heading 2 Char"/>
+    <w:basedOn w:val="DefaultParagraphFont"/>
+    <w:link w:val="Heading2"/>
+    <w:uiPriority w:val="9"/>
+    <w:rsid w:val="0009595C"/>
+    <w:rPr>
+      <w:rFonts w:asciiTheme="minorHAnsi" w:hAnsiTheme="minorHAnsi" w:cstheme="minorHAnsi"/>
+      <w:sz w:val="20"/>
+    </w:rPr>
+  </w:style>
+  <w:style w:type="paragraph" w:styleId="ListParagraph">
+    <w:name w:val="List Paragraph"/>
+    <w:basedOn w:val="Normal"/>
+    <w:uiPriority w:val="34"/>
+    <w:qFormat/>
+    <w:rsid w:val="002206AB"/>
+    <w:pPr>
+      <w:ind w:left="720"/>
+      <w:contextualSpacing/>
+    </w:pPr>
+  </w:style>
+  <w:style w:type="paragraph" w:styleId="FootnoteText">
+    <w:name w:val="footnote text"/>
+    <w:basedOn w:val="Normal"/>
+    <w:link w:val="FootnoteTextChar"/>
+    <w:uiPriority w:val="99"/>
+    <w:unhideWhenUsed/>
+    <w:rsid w:val="00661D4B"/>
+    <w:pPr>
+      <w:spacing w:after="0" w:line="240" w:lineRule="auto"/>
+    </w:pPr>
+    <w:rPr>
+      <w:szCs w:val="20"/>
+    </w:rPr>
+  </w:style>
+  <w:style w:type="character" w:customStyle="1" w:styleId="FootnoteTextChar">
+    <w:name w:val="Footnote Text Char"/>
+    <w:basedOn w:val="DefaultParagraphFont"/>
+    <w:link w:val="FootnoteText"/>
+    <w:uiPriority w:val="99"/>
+    <w:rsid w:val="00661D4B"/>
+    <w:rPr>
+      <w:rFonts w:asciiTheme="minorHAnsi" w:hAnsiTheme="minorHAnsi" w:cstheme="minorHAnsi"/>
+      <w:sz w:val="20"/>
+      <w:szCs w:val="20"/>
+    </w:rPr>
+  </w:style>
+  <w:style w:type="character" w:styleId="FootnoteReference">
+    <w:name w:val="footnote reference"/>
+    <w:basedOn w:val="DefaultParagraphFont"/>
+    <w:uiPriority w:val="99"/>
+    <w:semiHidden/>
+    <w:unhideWhenUsed/>
+    <w:rsid w:val="00661D4B"/>
+    <w:rPr>
+      <w:vertAlign w:val="superscript"/>
+    </w:rPr>
+  </w:style>
+  <w:style w:type="character" w:styleId="Hyperlink">
+    <w:name w:val="Hyperlink"/>
+    <w:basedOn w:val="DefaultParagraphFont"/>
+    <w:uiPriority w:val="99"/>
+    <w:unhideWhenUsed/>
+    <w:rsid w:val="00661D4B"/>
+    <w:rPr>
+      <w:color w:val="0000FF"/>
+      <w:u w:val="single"/>
+    </w:rPr>
+  </w:style>
+  <w:style w:type="character" w:styleId="UnresolvedMention">
+    <w:name w:val="Unresolved Mention"/>
+    <w:basedOn w:val="DefaultParagraphFont"/>
+    <w:uiPriority w:val="99"/>
+    <w:semiHidden/>
+    <w:unhideWhenUsed/>
+    <w:rsid w:val="00661D4B"/>
+    <w:rPr>
+      <w:color w:val="605E5C"/>
+      <w:shd w:val="clear" w:color="auto" w:fill="E1DFDD"/>
     </w:rPr>
   </w:style>
 </w:styles>
@@ -860,4 +2474,16 @@
     </a:ext>
   </a:extLst>
 </a:theme>
+</file>
+
+<file path=customXml/item1.xml><?xml version="1.0" encoding="utf-8"?>
+<b:Sources xmlns:b="http://schemas.openxmlformats.org/officeDocument/2006/bibliography" xmlns="http://schemas.openxmlformats.org/officeDocument/2006/bibliography" SelectedStyle="\APASixthEditionOfficeOnline.xsl" StyleName="APA" Version="6"/>
+</file>
+
+<file path=customXml/itemProps1.xml><?xml version="1.0" encoding="utf-8"?>
+<ds:datastoreItem xmlns:ds="http://schemas.openxmlformats.org/officeDocument/2006/customXml" ds:itemID="{D2183243-F134-4C5C-BEC0-0B8A956B3BC9}">
+  <ds:schemaRefs>
+    <ds:schemaRef ds:uri="http://schemas.openxmlformats.org/officeDocument/2006/bibliography"/>
+  </ds:schemaRefs>
+</ds:datastoreItem>
 </file>
</xml_diff>